<commit_message>
up dns and dhcp
</commit_message>
<xml_diff>
--- a/DHCP/DHCP.docx
+++ b/DHCP/DHCP.docx
@@ -1,14 +1,24 @@
 
 <file path=word/document.xml><?xml version="1.0" encoding="utf-8"?>
-<w:document xmlns:wpc="http://schemas.microsoft.com/office/word/2010/wordprocessingCanvas" xmlns:cx="http://schemas.microsoft.com/office/drawing/2014/chartex" xmlns:cx1="http://schemas.microsoft.com/office/drawing/2015/9/8/chartex" xmlns:cx2="http://schemas.microsoft.com/office/drawing/2015/10/21/chartex" xmlns:cx3="http://schemas.microsoft.com/office/drawing/2016/5/9/chartex" xmlns:cx4="http://schemas.microsoft.com/office/drawing/2016/5/10/chartex" xmlns:cx5="http://schemas.microsoft.com/office/drawing/2016/5/11/chartex" xmlns:cx6="http://schemas.microsoft.com/office/drawing/2016/5/12/chartex" xmlns:cx7="http://schemas.microsoft.com/office/drawing/2016/5/13/chartex" xmlns:cx8="http://schemas.microsoft.com/office/drawing/2016/5/14/chartex" xmlns:mc="http://schemas.openxmlformats.org/markup-compatibility/2006" xmlns:o="urn:schemas-microsoft-com:office:office" xmlns:r="http://schemas.openxmlformats.org/officeDocument/2006/relationships" xmlns:m="http://schemas.openxmlformats.org/officeDocument/2006/math" xmlns:v="urn:schemas-microsoft-com:vml" xmlns:wp14="http://schemas.microsoft.com/office/word/2010/wordprocessingDrawing" xmlns:wp="http://schemas.openxmlformats.org/drawingml/2006/wordprocessingDrawing" xmlns:w10="urn:schemas-microsoft-com:office:word" xmlns:w="http://schemas.openxmlformats.org/wordprocessingml/2006/main" xmlns:w14="http://schemas.microsoft.com/office/word/2010/wordml" xmlns:w15="http://schemas.microsoft.com/office/word/2012/wordml" xmlns:w16se="http://schemas.microsoft.com/office/word/2015/wordml/symex" xmlns:wpg="http://schemas.microsoft.com/office/word/2010/wordprocessingGroup" xmlns:wpi="http://schemas.microsoft.com/office/word/2010/wordprocessingInk" xmlns:wne="http://schemas.microsoft.com/office/word/2006/wordml" xmlns:wps="http://schemas.microsoft.com/office/word/2010/wordprocessingShape" mc:Ignorable="w14 w15 w16se wp14">
+<w:document xmlns:o="urn:schemas-microsoft-com:office:office" xmlns:r="http://schemas.openxmlformats.org/officeDocument/2006/relationships" xmlns:v="urn:schemas-microsoft-com:vml" xmlns:w="http://schemas.openxmlformats.org/wordprocessingml/2006/main" xmlns:w10="urn:schemas-microsoft-com:office:word" xmlns:wp="http://schemas.openxmlformats.org/drawingml/2006/wordprocessingDrawing" xmlns:wps="http://schemas.microsoft.com/office/word/2010/wordprocessingShape" xmlns:wpg="http://schemas.microsoft.com/office/word/2010/wordprocessingGroup" xmlns:mc="http://schemas.openxmlformats.org/markup-compatibility/2006" xmlns:wp14="http://schemas.microsoft.com/office/word/2010/wordprocessingDrawing" xmlns:w14="http://schemas.microsoft.com/office/word/2010/wordml" mc:Ignorable="w14 wp14">
   <w:body>
     <w:p>
-      <w:r>
+      <w:pPr>
+        <w:pStyle w:val="Normal"/>
+        <w:rPr/>
+      </w:pPr>
+      <w:r>
+        <w:rPr/>
         <w:t>Tìm hiểu dịch vụ NFS.</w:t>
       </w:r>
     </w:p>
     <w:p>
-      <w:r>
+      <w:pPr>
+        <w:pStyle w:val="Normal"/>
+        <w:rPr/>
+      </w:pPr>
+      <w:r>
+        <w:rPr/>
         <w:t>Mục lục:</w:t>
       </w:r>
     </w:p>
@@ -19,8 +29,10 @@
           <w:ilvl w:val="0"/>
           <w:numId w:val="1"/>
         </w:numPr>
-      </w:pPr>
-      <w:r>
+        <w:rPr/>
+      </w:pPr>
+      <w:r>
+        <w:rPr/>
         <w:t>Định nghĩa</w:t>
       </w:r>
     </w:p>
@@ -31,8 +43,10 @@
           <w:ilvl w:val="0"/>
           <w:numId w:val="1"/>
         </w:numPr>
-      </w:pPr>
-      <w:r>
+        <w:rPr/>
+      </w:pPr>
+      <w:r>
+        <w:rPr/>
         <w:t xml:space="preserve">Cấu hình </w:t>
       </w:r>
     </w:p>
@@ -43,8 +57,10 @@
           <w:ilvl w:val="0"/>
           <w:numId w:val="1"/>
         </w:numPr>
-      </w:pPr>
-      <w:r>
+        <w:rPr/>
+      </w:pPr>
+      <w:r>
+        <w:rPr/>
         <w:t>Ví dụ</w:t>
       </w:r>
     </w:p>
@@ -55,70 +71,110 @@
           <w:ilvl w:val="0"/>
           <w:numId w:val="1"/>
         </w:numPr>
-      </w:pPr>
-      <w:r>
+        <w:rPr/>
+      </w:pPr>
+      <w:r>
+        <w:rPr/>
         <w:t>Nguồn</w:t>
       </w:r>
     </w:p>
     <w:p>
-      <w:r>
+      <w:pPr>
+        <w:pStyle w:val="Normal"/>
+        <w:rPr/>
+      </w:pPr>
+      <w:r>
+        <w:rPr/>
         <w:t>1.. Định nghĩa</w:t>
       </w:r>
     </w:p>
     <w:p>
-      <w:r>
+      <w:pPr>
+        <w:pStyle w:val="Normal"/>
+        <w:rPr/>
+      </w:pPr>
+      <w:r>
+        <w:rPr/>
+        <w:t>- DHCP viết tắt của từ Dynamic Host Configuration Protocol – Giao thức cấu hình Host động, giúp giảm khối lượng công việc cho quản trị hệ thống mạng.</w:t>
+      </w:r>
+    </w:p>
+    <w:p>
+      <w:pPr>
+        <w:pStyle w:val="Normal"/>
+        <w:rPr/>
+      </w:pPr>
+      <w:r>
+        <w:rPr/>
+        <w:t xml:space="preserve">- DHCP là 1 server chạy trên máy chủ DHCP server. Nó có chức năng quản lý việc cấp phát địa chỉ IP động và TCP/IP. </w:t>
+      </w:r>
+    </w:p>
+    <w:p>
+      <w:pPr>
+        <w:pStyle w:val="Normal"/>
+        <w:rPr/>
+      </w:pPr>
+      <w:r>
+        <w:rPr/>
+        <w:t>- DHCP client có sẵn trên từng máy, sử dụng để yêu cầu server cấp IP</w:t>
+      </w:r>
+    </w:p>
+    <w:p>
+      <w:pPr>
+        <w:pStyle w:val="Normal"/>
+        <w:rPr/>
+      </w:pPr>
+      <w:r>
+        <w:rPr/>
+      </w:r>
+    </w:p>
+    <w:p>
+      <w:pPr>
+        <w:pStyle w:val="Normal"/>
+        <w:rPr/>
+      </w:pPr>
+      <w:r>
+        <w:rPr/>
+        <w:t>2. Cấu hình</w:t>
+      </w:r>
+    </w:p>
+    <w:p>
+      <w:pPr>
+        <w:pStyle w:val="Normal"/>
+        <w:rPr/>
+      </w:pPr>
+      <w:r>
+        <w:rPr/>
+        <w:t>Tại server:</w:t>
+      </w:r>
+    </w:p>
+    <w:p>
+      <w:pPr>
+        <w:pStyle w:val="Normal"/>
+        <w:rPr/>
+      </w:pPr>
+      <w:r>
+        <w:rPr/>
+        <w:t>- Chỉnh sửa file cấu hình mạng (/etc/sysconfig/network-scripts/ifcfg-XXX) (XXX = card named), set ip tĩnh cho server</w:t>
+      </w:r>
+    </w:p>
+    <w:p>
+      <w:pPr>
+        <w:pStyle w:val="Normal"/>
+        <w:rPr/>
+      </w:pPr>
+      <w:r>
+        <w:rPr/>
         <w:t xml:space="preserve">- </w:t>
       </w:r>
-      <w:r>
-        <w:t>DHCP viết tắt của từ Dynamic Host Configuration Protocol – Giao thức cấu hình Host động, giúp giảm khối lượng công việc cho quản trị hệ thống mạng.</w:t>
-      </w:r>
-    </w:p>
-    <w:p>
-      <w:r>
-        <w:t>- DHCP là 1 server chạy trên máy chủ DHCP server. Nó có chức năng quản lý việc cấ</w:t>
-      </w:r>
-      <w:r>
-        <w:t xml:space="preserve">p phát địa chỉ IP động và TCP/IP. </w:t>
-      </w:r>
-    </w:p>
-    <w:p>
-      <w:r>
-        <w:t>- DHCP client có sẵn trên từng máy, sử dụng để yêu cầu server cấp IP</w:t>
-      </w:r>
-    </w:p>
-    <w:p/>
-    <w:p>
-      <w:r>
-        <w:t>2. Cấu hình</w:t>
-      </w:r>
-    </w:p>
-    <w:p>
-      <w:r>
-        <w:t>Tại server:</w:t>
-      </w:r>
-    </w:p>
-    <w:p>
-      <w:r>
-        <w:t>- Chỉnh sửa file cấu hình mạng (/etc/sysconfig/network-script</w:t>
-      </w:r>
-      <w:r>
-        <w:t>s/ifcfg-XXX) (XXX = card named), set ip tĩnh cho server</w:t>
-      </w:r>
-    </w:p>
-    <w:p>
-      <w:r>
-        <w:t xml:space="preserve">- </w:t>
-      </w:r>
-      <w:r>
-        <w:rPr>
-          <w:noProof/>
-          <w:lang w:val="vi-VN" w:eastAsia="vi-VN"/>
-        </w:rPr>
+      <w:bookmarkStart w:id="0" w:name="_GoBack"/>
+      <w:bookmarkEnd w:id="0"/>
+      <w:r>
+        <w:rPr/>
         <w:drawing>
-          <wp:inline distT="0" distB="0" distL="0" distR="0">
-            <wp:extent cx="5943600" cy="2510904"/>
-            <wp:effectExtent l="0" t="0" r="0" b="3810"/>
-            <wp:docPr id="2" name="Picture 2" descr="1"/>
+          <wp:inline distT="0" distB="3810" distL="0" distR="0">
+            <wp:extent cx="5943600" cy="2510790"/>
+            <wp:effectExtent l="0" t="0" r="0" b="0"/>
+            <wp:docPr id="1" name="Picture 2" descr="1"/>
             <wp:cNvGraphicFramePr>
               <a:graphicFrameLocks xmlns:a="http://schemas.openxmlformats.org/drawingml/2006/main" noChangeAspect="1"/>
             </wp:cNvGraphicFramePr>
@@ -126,20 +182,13 @@
               <a:graphicData uri="http://schemas.openxmlformats.org/drawingml/2006/picture">
                 <pic:pic xmlns:pic="http://schemas.openxmlformats.org/drawingml/2006/picture">
                   <pic:nvPicPr>
-                    <pic:cNvPr id="0" name="Picture 3" descr="1"/>
+                    <pic:cNvPr id="1" name="Picture 2" descr="1"/>
                     <pic:cNvPicPr>
                       <a:picLocks noChangeAspect="1" noChangeArrowheads="1"/>
                     </pic:cNvPicPr>
                   </pic:nvPicPr>
                   <pic:blipFill>
-                    <a:blip r:embed="rId5">
-                      <a:extLst>
-                        <a:ext uri="{28A0092B-C50C-407E-A947-70E740481C1C}">
-                          <a14:useLocalDpi xmlns:a14="http://schemas.microsoft.com/office/drawing/2010/main" val="0"/>
-                        </a:ext>
-                      </a:extLst>
-                    </a:blip>
-                    <a:srcRect/>
+                    <a:blip r:embed="rId2"/>
                     <a:stretch>
                       <a:fillRect/>
                     </a:stretch>
@@ -147,15 +196,11 @@
                   <pic:spPr bwMode="auto">
                     <a:xfrm>
                       <a:off x="0" y="0"/>
-                      <a:ext cx="5943600" cy="2510904"/>
+                      <a:ext cx="5943600" cy="2510790"/>
                     </a:xfrm>
                     <a:prstGeom prst="rect">
                       <a:avLst/>
                     </a:prstGeom>
-                    <a:noFill/>
-                    <a:ln>
-                      <a:noFill/>
-                    </a:ln>
                   </pic:spPr>
                 </pic:pic>
               </a:graphicData>
@@ -163,65 +208,79 @@
           </wp:inline>
         </w:drawing>
       </w:r>
-      <w:bookmarkStart w:id="0" w:name="_GoBack"/>
-      <w:bookmarkEnd w:id="0"/>
-    </w:p>
-    <w:p>
-      <w:r>
+    </w:p>
+    <w:p>
+      <w:pPr>
+        <w:pStyle w:val="Normal"/>
+        <w:rPr/>
+      </w:pPr>
+      <w:r>
+        <w:rPr/>
         <w:t>- Cài đặt DHCP server:</w:t>
       </w:r>
     </w:p>
     <w:p>
-      <w:r>
-        <w:lastRenderedPageBreak/>
+      <w:pPr>
+        <w:pStyle w:val="Normal"/>
+        <w:rPr/>
+      </w:pPr>
+      <w:r>
+        <w:rPr/>
         <w:tab/>
-        <w:t xml:space="preserve">+ </w:t>
-      </w:r>
-      <w:r>
-        <w:t>yum install dhcp -y</w:t>
-      </w:r>
-    </w:p>
-    <w:p>
-      <w:r>
+        <w:t>+ yum install dhcp -y</w:t>
+      </w:r>
+    </w:p>
+    <w:p>
+      <w:pPr>
+        <w:pStyle w:val="Normal"/>
+        <w:rPr/>
+      </w:pPr>
+      <w:r>
+        <w:rPr/>
         <w:t>- Mặc định, tập tin dhcpd.conf không tồn tại, nên có thể tự tạo hoặc sử dụng example file</w:t>
       </w:r>
     </w:p>
     <w:p>
-      <w:r>
+      <w:pPr>
+        <w:pStyle w:val="Normal"/>
+        <w:rPr/>
+      </w:pPr>
+      <w:r>
+        <w:rPr/>
         <w:tab/>
-        <w:t xml:space="preserve">+ </w:t>
-      </w:r>
-      <w:r>
-        <w:t>cp /usr/share/doc/dhcp-4.2.5/dhcpd.conf.sample /etc/dhcp/dhcpd.conf</w:t>
-      </w:r>
-    </w:p>
-    <w:p>
-      <w:r>
-        <w:t>- Cấu hình trên file (</w:t>
-      </w:r>
-      <w:r>
-        <w:t>/etc/dhcp/dhcpd.conf</w:t>
-      </w:r>
-      <w:r>
-        <w:t>)</w:t>
-      </w:r>
-    </w:p>
-    <w:p>
-      <w:r>
+        <w:t>+ cp /usr/share/doc/dhcp-4.2.5/dhcpd.conf.sample /etc/dhcp/dhcpd.conf</w:t>
+      </w:r>
+    </w:p>
+    <w:p>
+      <w:pPr>
+        <w:pStyle w:val="Normal"/>
+        <w:rPr/>
+      </w:pPr>
+      <w:r>
+        <w:rPr/>
+        <w:t>- Cấu hình trên file (/etc/dhcp/dhcpd.conf)</w:t>
+      </w:r>
+    </w:p>
+    <w:p>
+      <w:pPr>
+        <w:pStyle w:val="Normal"/>
+        <w:rPr/>
+      </w:pPr>
+      <w:r>
+        <w:rPr/>
         <w:tab/>
-        <w:t xml:space="preserve">+ </w:t>
-      </w:r>
-      <w:r>
-        <w:t>vi /etc/dhcp/dhcpd.conf</w:t>
-      </w:r>
-    </w:p>
-    <w:p>
-      <w:pPr>
-        <w:rPr>
-          <w:lang w:val="vi-VN"/>
-        </w:rPr>
-      </w:pPr>
-      <w:r>
+        <w:t>+ vi /etc/dhcp/dhcpd.conf</w:t>
+      </w:r>
+    </w:p>
+    <w:p>
+      <w:pPr>
+        <w:pStyle w:val="Normal"/>
+        <w:rPr>
+          <w:lang w:val="vi-VN"/>
+        </w:rPr>
+      </w:pPr>
+      <w:r>
+        <w:rPr/>
         <w:tab/>
       </w:r>
       <w:r>
@@ -233,7 +292,8 @@
     </w:p>
     <w:p>
       <w:pPr>
-        <w:ind w:left="720"/>
+        <w:pStyle w:val="Normal"/>
+        <w:ind w:left="720" w:hanging="0"/>
         <w:rPr>
           <w:lang w:val="vi-VN"/>
         </w:rPr>
@@ -251,7 +311,8 @@
     </w:p>
     <w:p>
       <w:pPr>
-        <w:ind w:left="720"/>
+        <w:pStyle w:val="Normal"/>
+        <w:ind w:left="720" w:hanging="0"/>
         <w:rPr>
           <w:lang w:val="vi-VN"/>
         </w:rPr>
@@ -265,7 +326,8 @@
     </w:p>
     <w:p>
       <w:pPr>
-        <w:ind w:left="720"/>
+        <w:pStyle w:val="Normal"/>
+        <w:ind w:left="720" w:hanging="0"/>
         <w:rPr>
           <w:lang w:val="vi-VN"/>
         </w:rPr>
@@ -283,7 +345,8 @@
     </w:p>
     <w:p>
       <w:pPr>
-        <w:ind w:left="720"/>
+        <w:pStyle w:val="Normal"/>
+        <w:ind w:left="720" w:hanging="0"/>
         <w:rPr>
           <w:lang w:val="vi-VN"/>
         </w:rPr>
@@ -297,7 +360,8 @@
     </w:p>
     <w:p>
       <w:pPr>
-        <w:ind w:left="720"/>
+        <w:pStyle w:val="Normal"/>
+        <w:ind w:left="720" w:hanging="0"/>
         <w:rPr>
           <w:lang w:val="vi-VN"/>
         </w:rPr>
@@ -315,7 +379,8 @@
     </w:p>
     <w:p>
       <w:pPr>
-        <w:ind w:left="720"/>
+        <w:pStyle w:val="Normal"/>
+        <w:ind w:left="720" w:hanging="0"/>
         <w:rPr>
           <w:lang w:val="vi-VN"/>
         </w:rPr>
@@ -333,7 +398,8 @@
     </w:p>
     <w:p>
       <w:pPr>
-        <w:ind w:left="720"/>
+        <w:pStyle w:val="Normal"/>
+        <w:ind w:left="720" w:hanging="0"/>
         <w:rPr>
           <w:lang w:val="vi-VN"/>
         </w:rPr>
@@ -347,7 +413,8 @@
     </w:p>
     <w:p>
       <w:pPr>
-        <w:ind w:left="720"/>
+        <w:pStyle w:val="Normal"/>
+        <w:ind w:left="720" w:hanging="0"/>
         <w:rPr>
           <w:lang w:val="vi-VN"/>
         </w:rPr>
@@ -365,21 +432,29 @@
     </w:p>
     <w:p>
       <w:pPr>
-        <w:ind w:left="720"/>
-        <w:rPr>
-          <w:lang w:val="vi-VN"/>
-        </w:rPr>
-      </w:pPr>
-      <w:r>
-        <w:rPr>
-          <w:lang w:val="vi-VN"/>
-        </w:rPr>
-        <w:t>       #Dãy địa chỉ IP được cấp cho Client</w:t>
-      </w:r>
-    </w:p>
-    <w:p>
-      <w:pPr>
-        <w:ind w:left="720"/>
+        <w:pStyle w:val="Normal"/>
+        <w:ind w:left="720" w:hanging="0"/>
+        <w:rPr>
+          <w:lang w:val="vi-VN"/>
+        </w:rPr>
+      </w:pPr>
+      <w:r>
+        <w:rPr>
+          <w:lang w:val="vi-VN"/>
+        </w:rPr>
+        <w:t xml:space="preserve">       </w:t>
+      </w:r>
+      <w:r>
+        <w:rPr>
+          <w:lang w:val="vi-VN"/>
+        </w:rPr>
+        <w:t>#Dãy địa chỉ IP được cấp cho Client</w:t>
+      </w:r>
+    </w:p>
+    <w:p>
+      <w:pPr>
+        <w:pStyle w:val="Normal"/>
+        <w:ind w:left="720" w:hanging="0"/>
         <w:rPr>
           <w:lang w:val="vi-VN"/>
         </w:rPr>
@@ -406,26 +481,46 @@
           <w:iCs/>
           <w:lang w:val="vi-VN"/>
         </w:rPr>
-        <w:t> range dynamic-bootp 10.30.1.100 10.30.1.200;</w:t>
-      </w:r>
-    </w:p>
-    <w:p>
-      <w:pPr>
-        <w:ind w:left="720"/>
-        <w:rPr>
-          <w:lang w:val="vi-VN"/>
-        </w:rPr>
-      </w:pPr>
-      <w:r>
-        <w:rPr>
-          <w:lang w:val="vi-VN"/>
-        </w:rPr>
-        <w:t>       #Địa chỉ của Default Gateway được cấp cho Client</w:t>
-      </w:r>
-    </w:p>
-    <w:p>
-      <w:pPr>
-        <w:ind w:left="720"/>
+        <w:t> </w:t>
+      </w:r>
+      <w:bookmarkStart w:id="1" w:name="__DdeLink__96_1975847128"/>
+      <w:bookmarkEnd w:id="1"/>
+      <w:r>
+        <w:rPr>
+          <w:b/>
+          <w:bCs/>
+          <w:i/>
+          <w:iCs/>
+          <w:lang w:val="vi-VN"/>
+        </w:rPr>
+        <w:t>range dynamic-bootp 10.30.1.100 10.30.1.200;</w:t>
+      </w:r>
+    </w:p>
+    <w:p>
+      <w:pPr>
+        <w:pStyle w:val="Normal"/>
+        <w:ind w:left="720" w:hanging="0"/>
+        <w:rPr>
+          <w:lang w:val="vi-VN"/>
+        </w:rPr>
+      </w:pPr>
+      <w:r>
+        <w:rPr>
+          <w:lang w:val="vi-VN"/>
+        </w:rPr>
+        <w:t xml:space="preserve">       </w:t>
+      </w:r>
+      <w:r>
+        <w:rPr>
+          <w:lang w:val="vi-VN"/>
+        </w:rPr>
+        <w:t>#Địa chỉ của Default Gateway được cấp cho Client</w:t>
+      </w:r>
+    </w:p>
+    <w:p>
+      <w:pPr>
+        <w:pStyle w:val="Normal"/>
+        <w:ind w:left="720" w:hanging="0"/>
         <w:rPr>
           <w:lang w:val="vi-VN"/>
         </w:rPr>
@@ -452,34 +547,52 @@
           <w:iCs/>
           <w:lang w:val="vi-VN"/>
         </w:rPr>
-        <w:t>  option routers 10.30.1.1;</w:t>
-      </w:r>
-    </w:p>
-    <w:p>
-      <w:pPr>
-        <w:ind w:left="720"/>
-        <w:rPr>
-          <w:lang w:val="vi-VN"/>
-        </w:rPr>
-      </w:pPr>
-      <w:r>
-        <w:rPr>
-          <w:lang w:val="vi-VN"/>
-        </w:rPr>
-        <w:t>       #Địa chỉ Broadcast của Subnet được cấp cho Client</w:t>
-      </w:r>
-    </w:p>
-    <w:p>
-      <w:pPr>
-        <w:ind w:left="720"/>
-        <w:rPr>
-          <w:lang w:val="vi-VN"/>
-        </w:rPr>
-      </w:pPr>
+        <w:t xml:space="preserve">  </w:t>
+      </w:r>
       <w:r>
         <w:rPr>
           <w:b/>
           <w:bCs/>
+          <w:i/>
+          <w:iCs/>
+          <w:lang w:val="vi-VN"/>
+        </w:rPr>
+        <w:t>option routers 10.30.1.1;</w:t>
+      </w:r>
+    </w:p>
+    <w:p>
+      <w:pPr>
+        <w:pStyle w:val="Normal"/>
+        <w:ind w:left="720" w:hanging="0"/>
+        <w:rPr>
+          <w:lang w:val="vi-VN"/>
+        </w:rPr>
+      </w:pPr>
+      <w:r>
+        <w:rPr>
+          <w:lang w:val="vi-VN"/>
+        </w:rPr>
+        <w:t xml:space="preserve">       </w:t>
+      </w:r>
+      <w:r>
+        <w:rPr>
+          <w:lang w:val="vi-VN"/>
+        </w:rPr>
+        <w:t>#Địa chỉ Broadcast của Subnet được cấp cho Client</w:t>
+      </w:r>
+    </w:p>
+    <w:p>
+      <w:pPr>
+        <w:pStyle w:val="Normal"/>
+        <w:ind w:left="720" w:hanging="0"/>
+        <w:rPr>
+          <w:lang w:val="vi-VN"/>
+        </w:rPr>
+      </w:pPr>
+      <w:r>
+        <w:rPr>
+          <w:b/>
+          <w:bCs/>
           <w:lang w:val="vi-VN"/>
         </w:rPr>
         <w:t> </w:t>
@@ -492,12 +605,9 @@
           <w:iCs/>
           <w:lang w:val="vi-VN"/>
         </w:rPr>
-        <w:t>      option broadcast-address 10.30.1.255;</w:t>
-      </w:r>
-    </w:p>
-    <w:p>
-      <w:pPr>
-        <w:ind w:left="720"/>
+        <w:t xml:space="preserve">      </w:t>
+      </w:r>
+      <w:r>
         <w:rPr>
           <w:b/>
           <w:bCs/>
@@ -505,31 +615,54 @@
           <w:iCs/>
           <w:lang w:val="vi-VN"/>
         </w:rPr>
-      </w:pPr>
-      <w:r>
-        <w:rPr>
+        <w:t>option broadcast-address 10.30.1.255;</w:t>
+      </w:r>
+    </w:p>
+    <w:p>
+      <w:pPr>
+        <w:pStyle w:val="Normal"/>
+        <w:ind w:left="720" w:hanging="0"/>
+        <w:rPr>
+          <w:b/>
           <w:b/>
           <w:bCs/>
           <w:i/>
+          <w:i/>
           <w:iCs/>
           <w:lang w:val="vi-VN"/>
         </w:rPr>
+      </w:pPr>
+      <w:r>
+        <w:rPr>
+          <w:b/>
+          <w:bCs/>
+          <w:i/>
+          <w:iCs/>
+          <w:lang w:val="vi-VN"/>
+        </w:rPr>
         <w:t>}</w:t>
       </w:r>
     </w:p>
     <w:p>
-      <w:r>
+      <w:pPr>
+        <w:pStyle w:val="Normal"/>
+        <w:rPr/>
+      </w:pPr>
+      <w:r>
+        <w:rPr/>
         <w:tab/>
         <w:t>+ Ngoài ra còn có thể set địa chỉ tĩnh thông qua MAC</w:t>
       </w:r>
     </w:p>
     <w:p>
       <w:pPr>
-        <w:rPr>
-          <w:lang w:val="vi-VN"/>
-        </w:rPr>
-      </w:pPr>
-      <w:r>
+        <w:pStyle w:val="Normal"/>
+        <w:rPr>
+          <w:lang w:val="vi-VN"/>
+        </w:rPr>
+      </w:pPr>
+      <w:r>
+        <w:rPr/>
         <w:tab/>
       </w:r>
       <w:r>
@@ -545,6 +678,7 @@
     </w:p>
     <w:p>
       <w:pPr>
+        <w:pStyle w:val="Normal"/>
         <w:ind w:left="720" w:firstLine="720"/>
         <w:rPr>
           <w:lang w:val="vi-VN"/>
@@ -563,6 +697,7 @@
     </w:p>
     <w:p>
       <w:pPr>
+        <w:pStyle w:val="Normal"/>
         <w:ind w:left="720" w:firstLine="720"/>
         <w:rPr>
           <w:lang w:val="vi-VN"/>
@@ -576,17 +711,19 @@
           <w:iCs/>
           <w:lang w:val="vi-VN"/>
         </w:rPr>
-        <w:lastRenderedPageBreak/>
         <w:t>fixed-address 10.30.1.99;</w:t>
       </w:r>
     </w:p>
     <w:p>
       <w:pPr>
+        <w:pStyle w:val="Normal"/>
         <w:ind w:firstLine="720"/>
         <w:rPr>
           <w:b/>
+          <w:b/>
           <w:bCs/>
           <w:i/>
+          <w:i/>
           <w:iCs/>
           <w:lang w:val="vi-VN"/>
         </w:rPr>
@@ -603,126 +740,199 @@
       </w:r>
     </w:p>
     <w:p>
-      <w:r>
+      <w:pPr>
+        <w:pStyle w:val="Normal"/>
+        <w:rPr/>
+      </w:pPr>
+      <w:r>
+        <w:rPr/>
         <w:t>- Chạy dịch vụ và cho phép dịch vụ chạy khi boot</w:t>
       </w:r>
     </w:p>
     <w:p>
       <w:pPr>
-        <w:rPr>
-          <w:lang w:val="vi-VN"/>
-        </w:rPr>
-      </w:pPr>
-      <w:r>
+        <w:pStyle w:val="Normal"/>
+        <w:rPr>
+          <w:lang w:val="vi-VN"/>
+        </w:rPr>
+      </w:pPr>
+      <w:r>
+        <w:rPr/>
         <w:tab/>
-        <w:t xml:space="preserve">+ </w:t>
-      </w:r>
-      <w:r>
-        <w:t>systemctl start dhcpd</w:t>
-      </w:r>
-    </w:p>
-    <w:p>
-      <w:r>
+        <w:t>+ systemctl start dhcpd</w:t>
+      </w:r>
+    </w:p>
+    <w:p>
+      <w:pPr>
+        <w:pStyle w:val="Normal"/>
+        <w:rPr/>
+      </w:pPr>
+      <w:r>
+        <w:rPr/>
         <w:tab/>
-        <w:t xml:space="preserve">+ systemctl </w:t>
-      </w:r>
-      <w:r>
-        <w:t>enable</w:t>
-      </w:r>
-      <w:r>
-        <w:t xml:space="preserve"> dhcpd</w:t>
-      </w:r>
-    </w:p>
-    <w:p>
-      <w:r>
+        <w:t>+ systemctl enable dhcpd</w:t>
+      </w:r>
+    </w:p>
+    <w:p>
+      <w:pPr>
+        <w:pStyle w:val="Normal"/>
+        <w:rPr/>
+      </w:pPr>
+      <w:r>
+        <w:rPr/>
         <w:t>- Config firewall cho phép DHCP chạy</w:t>
       </w:r>
     </w:p>
     <w:p>
-      <w:r>
+      <w:pPr>
+        <w:pStyle w:val="Normal"/>
+        <w:rPr/>
+      </w:pPr>
+      <w:r>
+        <w:rPr/>
         <w:tab/>
-        <w:t xml:space="preserve">+ </w:t>
-      </w:r>
-      <w:r>
-        <w:t xml:space="preserve">firewall-cmd --add-service=dhcp </w:t>
-      </w:r>
-      <w:r>
-        <w:t>–</w:t>
-      </w:r>
-      <w:r>
-        <w:t>permanent</w:t>
-      </w:r>
-    </w:p>
-    <w:p>
-      <w:r>
+        <w:t>+ firewall-cmd --add-service=dhcp –permanent</w:t>
+      </w:r>
+    </w:p>
+    <w:p>
+      <w:pPr>
+        <w:pStyle w:val="Normal"/>
+        <w:rPr/>
+      </w:pPr>
+      <w:r>
+        <w:rPr/>
         <w:tab/>
-        <w:t xml:space="preserve">+ </w:t>
-      </w:r>
-      <w:r>
-        <w:t xml:space="preserve">firewall-cmd </w:t>
-      </w:r>
-      <w:r>
-        <w:t>–</w:t>
-      </w:r>
-      <w:r>
-        <w:t>reload</w:t>
-      </w:r>
-    </w:p>
-    <w:p>
-      <w:r>
+        <w:t>+ firewall-cmd –reload</w:t>
+      </w:r>
+    </w:p>
+    <w:p>
+      <w:pPr>
+        <w:pStyle w:val="Normal"/>
+        <w:rPr/>
+      </w:pPr>
+      <w:r>
+        <w:rPr/>
+        <w:t xml:space="preserve">- </w:t>
+      </w:r>
+      <w:r>
+        <w:rPr/>
+        <w:t>Xem IP cap phat</w:t>
+      </w:r>
+    </w:p>
+    <w:p>
+      <w:pPr>
+        <w:pStyle w:val="Normal"/>
+        <w:rPr/>
+      </w:pPr>
+      <w:r>
+        <w:rPr/>
+        <w:tab/>
+      </w:r>
+      <w:r>
+        <w:rPr/>
+        <w:t>+ cat /var/lib/dhcpd/dhcpd.leases</w:t>
+      </w:r>
+    </w:p>
+    <w:p>
+      <w:pPr>
+        <w:pStyle w:val="Normal"/>
+        <w:rPr/>
+      </w:pPr>
+      <w:r>
+        <w:rPr/>
         <w:t>4.. Nguồn</w:t>
       </w:r>
     </w:p>
     <w:p>
-      <w:hyperlink r:id="rId6" w:history="1">
+      <w:pPr>
+        <w:pStyle w:val="Normal"/>
+        <w:rPr/>
+      </w:pPr>
+      <w:hyperlink r:id="rId3">
         <w:r>
           <w:rPr>
-            <w:rStyle w:val="Hyperlink"/>
+            <w:rStyle w:val="InternetLink"/>
           </w:rPr>
           <w:t>https://www.server-world.info/en/note?os=CentOS_7&amp;p=dhcp</w:t>
         </w:r>
       </w:hyperlink>
     </w:p>
     <w:p>
-      <w:hyperlink r:id="rId7" w:history="1">
+      <w:pPr>
+        <w:pStyle w:val="Normal"/>
+        <w:rPr/>
+      </w:pPr>
+      <w:hyperlink r:id="rId4">
         <w:r>
           <w:rPr>
-            <w:rStyle w:val="Hyperlink"/>
+            <w:rStyle w:val="InternetLink"/>
           </w:rPr>
           <w:t>https://www.adminvietnam.org/cau-hinh-dhcp-server-tren-centos-7/2184/</w:t>
         </w:r>
       </w:hyperlink>
     </w:p>
     <w:p>
-      <w:hyperlink r:id="rId8" w:history="1">
+      <w:pPr>
+        <w:pStyle w:val="Normal"/>
+        <w:rPr/>
+      </w:pPr>
+      <w:hyperlink r:id="rId5">
         <w:r>
           <w:rPr>
-            <w:rStyle w:val="Hyperlink"/>
+            <w:rStyle w:val="InternetLink"/>
           </w:rPr>
           <w:t>https://opalisman.wordpress.com/2014/11/07/cau-hinh-dhcp-server-tren-centos-7-3/</w:t>
         </w:r>
       </w:hyperlink>
     </w:p>
-    <w:p/>
-    <w:p/>
-    <w:p/>
+    <w:p>
+      <w:pPr>
+        <w:pStyle w:val="Normal"/>
+        <w:rPr/>
+      </w:pPr>
+      <w:r>
+        <w:rPr/>
+      </w:r>
+    </w:p>
+    <w:p>
+      <w:pPr>
+        <w:pStyle w:val="Normal"/>
+        <w:rPr/>
+      </w:pPr>
+      <w:r>
+        <w:rPr/>
+      </w:r>
+    </w:p>
+    <w:p>
+      <w:pPr>
+        <w:pStyle w:val="Normal"/>
+        <w:widowControl/>
+        <w:bidi w:val="0"/>
+        <w:spacing w:lineRule="auto" w:line="276" w:before="0" w:after="200"/>
+        <w:jc w:val="left"/>
+        <w:rPr/>
+      </w:pPr>
+      <w:r>
+        <w:rPr/>
+      </w:r>
+    </w:p>
     <w:sectPr>
+      <w:type w:val="nextPage"/>
       <w:pgSz w:w="12240" w:h="15840"/>
-      <w:pgMar w:top="1440" w:right="1440" w:bottom="1440" w:left="1440" w:header="720" w:footer="720" w:gutter="0"/>
-      <w:cols w:space="720"/>
-      <w:docGrid w:linePitch="360"/>
+      <w:pgMar w:left="1440" w:right="1440" w:header="0" w:top="1440" w:footer="0" w:bottom="1440" w:gutter="0"/>
+      <w:pgNumType w:fmt="decimal"/>
+      <w:formProt w:val="false"/>
+      <w:textDirection w:val="lrTb"/>
+      <w:docGrid w:type="default" w:linePitch="360" w:charSpace="4294957055"/>
     </w:sectPr>
   </w:body>
 </w:document>
 </file>
 
 <file path=word/numbering.xml><?xml version="1.0" encoding="utf-8"?>
-<w:numbering xmlns:wpc="http://schemas.microsoft.com/office/word/2010/wordprocessingCanvas" xmlns:cx="http://schemas.microsoft.com/office/drawing/2014/chartex" xmlns:cx1="http://schemas.microsoft.com/office/drawing/2015/9/8/chartex" xmlns:cx2="http://schemas.microsoft.com/office/drawing/2015/10/21/chartex" xmlns:cx3="http://schemas.microsoft.com/office/drawing/2016/5/9/chartex" xmlns:cx4="http://schemas.microsoft.com/office/drawing/2016/5/10/chartex" xmlns:cx5="http://schemas.microsoft.com/office/drawing/2016/5/11/chartex" xmlns:cx6="http://schemas.microsoft.com/office/drawing/2016/5/12/chartex" xmlns:cx7="http://schemas.microsoft.com/office/drawing/2016/5/13/chartex" xmlns:cx8="http://schemas.microsoft.com/office/drawing/2016/5/14/chartex" xmlns:mc="http://schemas.openxmlformats.org/markup-compatibility/2006" xmlns:o="urn:schemas-microsoft-com:office:office" xmlns:r="http://schemas.openxmlformats.org/officeDocument/2006/relationships" xmlns:m="http://schemas.openxmlformats.org/officeDocument/2006/math" xmlns:v="urn:schemas-microsoft-com:vml" xmlns:wp14="http://schemas.microsoft.com/office/word/2010/wordprocessingDrawing" xmlns:wp="http://schemas.openxmlformats.org/drawingml/2006/wordprocessingDrawing" xmlns:w10="urn:schemas-microsoft-com:office:word" xmlns:w="http://schemas.openxmlformats.org/wordprocessingml/2006/main" xmlns:w14="http://schemas.microsoft.com/office/word/2010/wordml" xmlns:w15="http://schemas.microsoft.com/office/word/2012/wordml" xmlns:w16se="http://schemas.microsoft.com/office/word/2015/wordml/symex" xmlns:wpg="http://schemas.microsoft.com/office/word/2010/wordprocessingGroup" xmlns:wpi="http://schemas.microsoft.com/office/word/2010/wordprocessingInk" xmlns:wne="http://schemas.microsoft.com/office/word/2006/wordml" xmlns:wps="http://schemas.microsoft.com/office/word/2010/wordprocessingShape" mc:Ignorable="w14 w15 w16se wp14">
-  <w:abstractNum w:abstractNumId="0" w15:restartNumberingAfterBreak="0">
-    <w:nsid w:val="26CA5F03"/>
-    <w:multiLevelType w:val="hybridMultilevel"/>
-    <w:tmpl w:val="615A26BE"/>
-    <w:lvl w:ilvl="0" w:tplc="042A000F">
+<w:numbering xmlns:w="http://schemas.openxmlformats.org/wordprocessingml/2006/main" xmlns:o="urn:schemas-microsoft-com:office:office" xmlns:r="http://schemas.openxmlformats.org/officeDocument/2006/relationships" xmlns:v="urn:schemas-microsoft-com:vml">
+  <w:abstractNum w:abstractNumId="1">
+    <w:lvl w:ilvl="0">
       <w:start w:val="1"/>
       <w:numFmt w:val="decimal"/>
       <w:lvlText w:val="%1."/>
@@ -731,7 +941,7 @@
         <w:ind w:left="720" w:hanging="360"/>
       </w:pPr>
     </w:lvl>
-    <w:lvl w:ilvl="1" w:tplc="042A0019" w:tentative="1">
+    <w:lvl w:ilvl="1">
       <w:start w:val="1"/>
       <w:numFmt w:val="lowerLetter"/>
       <w:lvlText w:val="%2."/>
@@ -740,7 +950,7 @@
         <w:ind w:left="1440" w:hanging="360"/>
       </w:pPr>
     </w:lvl>
-    <w:lvl w:ilvl="2" w:tplc="042A001B" w:tentative="1">
+    <w:lvl w:ilvl="2">
       <w:start w:val="1"/>
       <w:numFmt w:val="lowerRoman"/>
       <w:lvlText w:val="%3."/>
@@ -749,7 +959,7 @@
         <w:ind w:left="2160" w:hanging="180"/>
       </w:pPr>
     </w:lvl>
-    <w:lvl w:ilvl="3" w:tplc="042A000F" w:tentative="1">
+    <w:lvl w:ilvl="3">
       <w:start w:val="1"/>
       <w:numFmt w:val="decimal"/>
       <w:lvlText w:val="%4."/>
@@ -758,7 +968,7 @@
         <w:ind w:left="2880" w:hanging="360"/>
       </w:pPr>
     </w:lvl>
-    <w:lvl w:ilvl="4" w:tplc="042A0019" w:tentative="1">
+    <w:lvl w:ilvl="4">
       <w:start w:val="1"/>
       <w:numFmt w:val="lowerLetter"/>
       <w:lvlText w:val="%5."/>
@@ -767,7 +977,7 @@
         <w:ind w:left="3600" w:hanging="360"/>
       </w:pPr>
     </w:lvl>
-    <w:lvl w:ilvl="5" w:tplc="042A001B" w:tentative="1">
+    <w:lvl w:ilvl="5">
       <w:start w:val="1"/>
       <w:numFmt w:val="lowerRoman"/>
       <w:lvlText w:val="%6."/>
@@ -776,7 +986,7 @@
         <w:ind w:left="4320" w:hanging="180"/>
       </w:pPr>
     </w:lvl>
-    <w:lvl w:ilvl="6" w:tplc="042A000F" w:tentative="1">
+    <w:lvl w:ilvl="6">
       <w:start w:val="1"/>
       <w:numFmt w:val="decimal"/>
       <w:lvlText w:val="%7."/>
@@ -785,7 +995,7 @@
         <w:ind w:left="5040" w:hanging="360"/>
       </w:pPr>
     </w:lvl>
-    <w:lvl w:ilvl="7" w:tplc="042A0019" w:tentative="1">
+    <w:lvl w:ilvl="7">
       <w:start w:val="1"/>
       <w:numFmt w:val="lowerLetter"/>
       <w:lvlText w:val="%8."/>
@@ -794,7 +1004,7 @@
         <w:ind w:left="5760" w:hanging="360"/>
       </w:pPr>
     </w:lvl>
-    <w:lvl w:ilvl="8" w:tplc="042A001B" w:tentative="1">
+    <w:lvl w:ilvl="8">
       <w:start w:val="1"/>
       <w:numFmt w:val="lowerRoman"/>
       <w:lvlText w:val="%9."/>
@@ -804,132 +1014,159 @@
       </w:pPr>
     </w:lvl>
   </w:abstractNum>
-  <w:abstractNum w:abstractNumId="1" w15:restartNumberingAfterBreak="0">
-    <w:nsid w:val="66830990"/>
-    <w:multiLevelType w:val="hybridMultilevel"/>
-    <w:tmpl w:val="493CD47A"/>
-    <w:lvl w:ilvl="0" w:tplc="BEE29CBC">
+  <w:abstractNum w:abstractNumId="2">
+    <w:lvl w:ilvl="0">
       <w:start w:val="1"/>
-      <w:numFmt w:val="decimal"/>
-      <w:lvlText w:val="%1."/>
+      <w:numFmt w:val="none"/>
+      <w:suff w:val="nothing"/>
+      <w:lvlText w:val=""/>
       <w:lvlJc w:val="left"/>
       <w:pPr>
-        <w:ind w:left="1080" w:hanging="720"/>
-      </w:pPr>
-      <w:rPr>
-        <w:rFonts w:hint="default"/>
-      </w:rPr>
+        <w:tabs>
+          <w:tab w:val="num" w:pos="432"/>
+        </w:tabs>
+        <w:ind w:left="432" w:hanging="432"/>
+      </w:pPr>
     </w:lvl>
-    <w:lvl w:ilvl="1" w:tplc="042A0019" w:tentative="1">
+    <w:lvl w:ilvl="1">
       <w:start w:val="1"/>
-      <w:numFmt w:val="lowerLetter"/>
-      <w:lvlText w:val="%2."/>
+      <w:numFmt w:val="none"/>
+      <w:suff w:val="nothing"/>
+      <w:lvlText w:val=""/>
       <w:lvlJc w:val="left"/>
       <w:pPr>
-        <w:ind w:left="1440" w:hanging="360"/>
+        <w:tabs>
+          <w:tab w:val="num" w:pos="576"/>
+        </w:tabs>
+        <w:ind w:left="576" w:hanging="576"/>
       </w:pPr>
     </w:lvl>
-    <w:lvl w:ilvl="2" w:tplc="042A001B" w:tentative="1">
+    <w:lvl w:ilvl="2">
       <w:start w:val="1"/>
-      <w:numFmt w:val="lowerRoman"/>
-      <w:lvlText w:val="%3."/>
-      <w:lvlJc w:val="right"/>
-      <w:pPr>
-        <w:ind w:left="2160" w:hanging="180"/>
+      <w:numFmt w:val="none"/>
+      <w:suff w:val="nothing"/>
+      <w:lvlText w:val=""/>
+      <w:lvlJc w:val="left"/>
+      <w:pPr>
+        <w:tabs>
+          <w:tab w:val="num" w:pos="720"/>
+        </w:tabs>
+        <w:ind w:left="720" w:hanging="720"/>
       </w:pPr>
     </w:lvl>
-    <w:lvl w:ilvl="3" w:tplc="042A000F" w:tentative="1">
+    <w:lvl w:ilvl="3">
       <w:start w:val="1"/>
-      <w:numFmt w:val="decimal"/>
-      <w:lvlText w:val="%4."/>
+      <w:numFmt w:val="none"/>
+      <w:suff w:val="nothing"/>
+      <w:lvlText w:val=""/>
       <w:lvlJc w:val="left"/>
       <w:pPr>
-        <w:ind w:left="2880" w:hanging="360"/>
+        <w:tabs>
+          <w:tab w:val="num" w:pos="864"/>
+        </w:tabs>
+        <w:ind w:left="864" w:hanging="864"/>
       </w:pPr>
     </w:lvl>
-    <w:lvl w:ilvl="4" w:tplc="042A0019" w:tentative="1">
+    <w:lvl w:ilvl="4">
       <w:start w:val="1"/>
-      <w:numFmt w:val="lowerLetter"/>
-      <w:lvlText w:val="%5."/>
+      <w:numFmt w:val="none"/>
+      <w:suff w:val="nothing"/>
+      <w:lvlText w:val=""/>
       <w:lvlJc w:val="left"/>
       <w:pPr>
-        <w:ind w:left="3600" w:hanging="360"/>
+        <w:tabs>
+          <w:tab w:val="num" w:pos="1008"/>
+        </w:tabs>
+        <w:ind w:left="1008" w:hanging="1008"/>
       </w:pPr>
     </w:lvl>
-    <w:lvl w:ilvl="5" w:tplc="042A001B" w:tentative="1">
+    <w:lvl w:ilvl="5">
       <w:start w:val="1"/>
-      <w:numFmt w:val="lowerRoman"/>
-      <w:lvlText w:val="%6."/>
-      <w:lvlJc w:val="right"/>
-      <w:pPr>
-        <w:ind w:left="4320" w:hanging="180"/>
+      <w:numFmt w:val="none"/>
+      <w:suff w:val="nothing"/>
+      <w:lvlText w:val=""/>
+      <w:lvlJc w:val="left"/>
+      <w:pPr>
+        <w:tabs>
+          <w:tab w:val="num" w:pos="1152"/>
+        </w:tabs>
+        <w:ind w:left="1152" w:hanging="1152"/>
       </w:pPr>
     </w:lvl>
-    <w:lvl w:ilvl="6" w:tplc="042A000F" w:tentative="1">
+    <w:lvl w:ilvl="6">
       <w:start w:val="1"/>
-      <w:numFmt w:val="decimal"/>
-      <w:lvlText w:val="%7."/>
+      <w:numFmt w:val="none"/>
+      <w:suff w:val="nothing"/>
+      <w:lvlText w:val=""/>
       <w:lvlJc w:val="left"/>
       <w:pPr>
-        <w:ind w:left="5040" w:hanging="360"/>
+        <w:tabs>
+          <w:tab w:val="num" w:pos="1296"/>
+        </w:tabs>
+        <w:ind w:left="1296" w:hanging="1296"/>
       </w:pPr>
     </w:lvl>
-    <w:lvl w:ilvl="7" w:tplc="042A0019" w:tentative="1">
+    <w:lvl w:ilvl="7">
       <w:start w:val="1"/>
-      <w:numFmt w:val="lowerLetter"/>
-      <w:lvlText w:val="%8."/>
+      <w:numFmt w:val="none"/>
+      <w:suff w:val="nothing"/>
+      <w:lvlText w:val=""/>
       <w:lvlJc w:val="left"/>
       <w:pPr>
-        <w:ind w:left="5760" w:hanging="360"/>
+        <w:tabs>
+          <w:tab w:val="num" w:pos="1440"/>
+        </w:tabs>
+        <w:ind w:left="1440" w:hanging="1440"/>
       </w:pPr>
     </w:lvl>
-    <w:lvl w:ilvl="8" w:tplc="042A001B" w:tentative="1">
+    <w:lvl w:ilvl="8">
       <w:start w:val="1"/>
-      <w:numFmt w:val="lowerRoman"/>
-      <w:lvlText w:val="%9."/>
-      <w:lvlJc w:val="right"/>
-      <w:pPr>
-        <w:ind w:left="6480" w:hanging="180"/>
+      <w:numFmt w:val="none"/>
+      <w:suff w:val="nothing"/>
+      <w:lvlText w:val=""/>
+      <w:lvlJc w:val="left"/>
+      <w:pPr>
+        <w:tabs>
+          <w:tab w:val="num" w:pos="1584"/>
+        </w:tabs>
+        <w:ind w:left="1584" w:hanging="1584"/>
       </w:pPr>
     </w:lvl>
   </w:abstractNum>
   <w:num w:numId="1">
-    <w:abstractNumId w:val="0"/>
+    <w:abstractNumId w:val="1"/>
   </w:num>
   <w:num w:numId="2">
-    <w:abstractNumId w:val="1"/>
+    <w:abstractNumId w:val="2"/>
   </w:num>
 </w:numbering>
 </file>
 
 <file path=word/styles.xml><?xml version="1.0" encoding="utf-8"?>
-<w:styles xmlns:mc="http://schemas.openxmlformats.org/markup-compatibility/2006" xmlns:r="http://schemas.openxmlformats.org/officeDocument/2006/relationships" xmlns:w="http://schemas.openxmlformats.org/wordprocessingml/2006/main" xmlns:w14="http://schemas.microsoft.com/office/word/2010/wordml" xmlns:w15="http://schemas.microsoft.com/office/word/2012/wordml" xmlns:w16se="http://schemas.microsoft.com/office/word/2015/wordml/symex" mc:Ignorable="w14 w15 w16se">
+<w:styles xmlns:w="http://schemas.openxmlformats.org/wordprocessingml/2006/main" xmlns:w14="http://schemas.microsoft.com/office/word/2010/wordml" xmlns:mc="http://schemas.openxmlformats.org/markup-compatibility/2006" mc:Ignorable="w14">
   <w:docDefaults>
     <w:rPrDefault>
       <w:rPr>
-        <w:rFonts w:asciiTheme="minorHAnsi" w:eastAsiaTheme="minorHAnsi" w:hAnsiTheme="minorHAnsi" w:cstheme="minorBidi"/>
-        <w:sz w:val="22"/>
+        <w:rFonts w:ascii="Calibri" w:hAnsi="Calibri" w:eastAsia="Calibri" w:cs="" w:asciiTheme="minorHAnsi" w:cstheme="minorBidi" w:eastAsiaTheme="minorHAnsi" w:hAnsiTheme="minorHAnsi"/>
         <w:szCs w:val="22"/>
         <w:lang w:val="en-US" w:eastAsia="en-US" w:bidi="ar-SA"/>
       </w:rPr>
     </w:rPrDefault>
     <w:pPrDefault>
-      <w:pPr>
-        <w:spacing w:after="200" w:line="276" w:lineRule="auto"/>
-      </w:pPr>
+      <w:pPr/>
     </w:pPrDefault>
   </w:docDefaults>
   <w:latentStyles w:defLockedState="0" w:defUIPriority="99" w:defSemiHidden="0" w:defUnhideWhenUsed="0" w:defQFormat="0" w:count="374">
     <w:lsdException w:name="Normal" w:uiPriority="0" w:qFormat="1"/>
     <w:lsdException w:name="heading 1" w:uiPriority="9" w:qFormat="1"/>
-    <w:lsdException w:name="heading 2" w:semiHidden="1" w:uiPriority="9" w:unhideWhenUsed="1" w:qFormat="1"/>
-    <w:lsdException w:name="heading 3" w:semiHidden="1" w:uiPriority="9" w:unhideWhenUsed="1" w:qFormat="1"/>
-    <w:lsdException w:name="heading 4" w:semiHidden="1" w:uiPriority="9" w:unhideWhenUsed="1" w:qFormat="1"/>
-    <w:lsdException w:name="heading 5" w:semiHidden="1" w:uiPriority="9" w:unhideWhenUsed="1" w:qFormat="1"/>
-    <w:lsdException w:name="heading 6" w:semiHidden="1" w:uiPriority="9" w:unhideWhenUsed="1" w:qFormat="1"/>
-    <w:lsdException w:name="heading 7" w:semiHidden="1" w:uiPriority="9" w:unhideWhenUsed="1" w:qFormat="1"/>
-    <w:lsdException w:name="heading 8" w:semiHidden="1" w:uiPriority="9" w:unhideWhenUsed="1" w:qFormat="1"/>
-    <w:lsdException w:name="heading 9" w:semiHidden="1" w:uiPriority="9" w:unhideWhenUsed="1" w:qFormat="1"/>
+    <w:lsdException w:name="heading 2" w:uiPriority="9" w:semiHidden="1" w:unhideWhenUsed="1" w:qFormat="1"/>
+    <w:lsdException w:name="heading 3" w:uiPriority="9" w:semiHidden="1" w:unhideWhenUsed="1" w:qFormat="1"/>
+    <w:lsdException w:name="heading 4" w:uiPriority="9" w:semiHidden="1" w:unhideWhenUsed="1" w:qFormat="1"/>
+    <w:lsdException w:name="heading 5" w:uiPriority="9" w:semiHidden="1" w:unhideWhenUsed="1" w:qFormat="1"/>
+    <w:lsdException w:name="heading 6" w:uiPriority="9" w:semiHidden="1" w:unhideWhenUsed="1" w:qFormat="1"/>
+    <w:lsdException w:name="heading 7" w:uiPriority="9" w:semiHidden="1" w:unhideWhenUsed="1" w:qFormat="1"/>
+    <w:lsdException w:name="heading 8" w:uiPriority="9" w:semiHidden="1" w:unhideWhenUsed="1" w:qFormat="1"/>
+    <w:lsdException w:name="heading 9" w:uiPriority="9" w:semiHidden="1" w:unhideWhenUsed="1" w:qFormat="1"/>
     <w:lsdException w:name="index 1" w:semiHidden="1" w:unhideWhenUsed="1"/>
     <w:lsdException w:name="index 2" w:semiHidden="1" w:unhideWhenUsed="1"/>
     <w:lsdException w:name="index 3" w:semiHidden="1" w:unhideWhenUsed="1"/>
@@ -939,22 +1176,22 @@
     <w:lsdException w:name="index 7" w:semiHidden="1" w:unhideWhenUsed="1"/>
     <w:lsdException w:name="index 8" w:semiHidden="1" w:unhideWhenUsed="1"/>
     <w:lsdException w:name="index 9" w:semiHidden="1" w:unhideWhenUsed="1"/>
-    <w:lsdException w:name="toc 1" w:semiHidden="1" w:uiPriority="39" w:unhideWhenUsed="1"/>
-    <w:lsdException w:name="toc 2" w:semiHidden="1" w:uiPriority="39" w:unhideWhenUsed="1"/>
-    <w:lsdException w:name="toc 3" w:semiHidden="1" w:uiPriority="39" w:unhideWhenUsed="1"/>
-    <w:lsdException w:name="toc 4" w:semiHidden="1" w:uiPriority="39" w:unhideWhenUsed="1"/>
-    <w:lsdException w:name="toc 5" w:semiHidden="1" w:uiPriority="39" w:unhideWhenUsed="1"/>
-    <w:lsdException w:name="toc 6" w:semiHidden="1" w:uiPriority="39" w:unhideWhenUsed="1"/>
-    <w:lsdException w:name="toc 7" w:semiHidden="1" w:uiPriority="39" w:unhideWhenUsed="1"/>
-    <w:lsdException w:name="toc 8" w:semiHidden="1" w:uiPriority="39" w:unhideWhenUsed="1"/>
-    <w:lsdException w:name="toc 9" w:semiHidden="1" w:uiPriority="39" w:unhideWhenUsed="1"/>
+    <w:lsdException w:name="toc 1" w:uiPriority="39" w:semiHidden="1" w:unhideWhenUsed="1"/>
+    <w:lsdException w:name="toc 2" w:uiPriority="39" w:semiHidden="1" w:unhideWhenUsed="1"/>
+    <w:lsdException w:name="toc 3" w:uiPriority="39" w:semiHidden="1" w:unhideWhenUsed="1"/>
+    <w:lsdException w:name="toc 4" w:uiPriority="39" w:semiHidden="1" w:unhideWhenUsed="1"/>
+    <w:lsdException w:name="toc 5" w:uiPriority="39" w:semiHidden="1" w:unhideWhenUsed="1"/>
+    <w:lsdException w:name="toc 6" w:uiPriority="39" w:semiHidden="1" w:unhideWhenUsed="1"/>
+    <w:lsdException w:name="toc 7" w:uiPriority="39" w:semiHidden="1" w:unhideWhenUsed="1"/>
+    <w:lsdException w:name="toc 8" w:uiPriority="39" w:semiHidden="1" w:unhideWhenUsed="1"/>
+    <w:lsdException w:name="toc 9" w:uiPriority="39" w:semiHidden="1" w:unhideWhenUsed="1"/>
     <w:lsdException w:name="Normal Indent" w:semiHidden="1" w:unhideWhenUsed="1"/>
     <w:lsdException w:name="footnote text" w:semiHidden="1" w:unhideWhenUsed="1"/>
     <w:lsdException w:name="annotation text" w:semiHidden="1" w:unhideWhenUsed="1"/>
     <w:lsdException w:name="header" w:semiHidden="1" w:unhideWhenUsed="1"/>
     <w:lsdException w:name="footer" w:semiHidden="1" w:unhideWhenUsed="1"/>
     <w:lsdException w:name="index heading" w:semiHidden="1" w:unhideWhenUsed="1"/>
-    <w:lsdException w:name="caption" w:semiHidden="1" w:uiPriority="35" w:unhideWhenUsed="1" w:qFormat="1"/>
+    <w:lsdException w:name="caption" w:uiPriority="35" w:semiHidden="1" w:unhideWhenUsed="1" w:qFormat="1"/>
     <w:lsdException w:name="table of figures" w:semiHidden="1" w:unhideWhenUsed="1"/>
     <w:lsdException w:name="envelope address" w:semiHidden="1" w:unhideWhenUsed="1"/>
     <w:lsdException w:name="envelope return" w:semiHidden="1" w:unhideWhenUsed="1"/>
@@ -985,7 +1222,7 @@
     <w:lsdException w:name="Title" w:uiPriority="10" w:qFormat="1"/>
     <w:lsdException w:name="Closing" w:semiHidden="1" w:unhideWhenUsed="1"/>
     <w:lsdException w:name="Signature" w:semiHidden="1" w:unhideWhenUsed="1"/>
-    <w:lsdException w:name="Default Paragraph Font" w:semiHidden="1" w:uiPriority="1" w:unhideWhenUsed="1"/>
+    <w:lsdException w:name="Default Paragraph Font" w:uiPriority="1" w:semiHidden="1" w:unhideWhenUsed="1"/>
     <w:lsdException w:name="Body Text" w:semiHidden="1" w:unhideWhenUsed="1"/>
     <w:lsdException w:name="Body Text Indent" w:semiHidden="1" w:unhideWhenUsed="1"/>
     <w:lsdException w:name="List Continue" w:semiHidden="1" w:unhideWhenUsed="1"/>
@@ -1185,8 +1422,8 @@
     <w:lsdException w:name="Subtle Reference" w:uiPriority="31" w:qFormat="1"/>
     <w:lsdException w:name="Intense Reference" w:uiPriority="32" w:qFormat="1"/>
     <w:lsdException w:name="Book Title" w:uiPriority="33" w:qFormat="1"/>
-    <w:lsdException w:name="Bibliography" w:semiHidden="1" w:uiPriority="37" w:unhideWhenUsed="1"/>
-    <w:lsdException w:name="TOC Heading" w:semiHidden="1" w:uiPriority="39" w:unhideWhenUsed="1" w:qFormat="1"/>
+    <w:lsdException w:name="Bibliography" w:uiPriority="37" w:semiHidden="1" w:unhideWhenUsed="1"/>
+    <w:lsdException w:name="TOC Heading" w:uiPriority="39" w:semiHidden="1" w:unhideWhenUsed="1" w:qFormat="1"/>
     <w:lsdException w:name="Plain Table 1" w:uiPriority="41"/>
     <w:lsdException w:name="Plain Table 2" w:uiPriority="42"/>
     <w:lsdException w:name="Plain Table 3" w:uiPriority="43"/>
@@ -1295,18 +1532,145 @@
     <w:lsdException w:name="Smart Hyperlink" w:semiHidden="1" w:unhideWhenUsed="1"/>
     <w:lsdException w:name="Hashtag" w:semiHidden="1" w:unhideWhenUsed="1"/>
   </w:latentStyles>
-  <w:style w:type="paragraph" w:default="1" w:styleId="Normal">
+  <w:style w:type="paragraph" w:styleId="Normal" w:default="1">
     <w:name w:val="Normal"/>
     <w:qFormat/>
-    <w:rsid w:val="002E1763"/>
+    <w:rsid w:val="002e1763"/>
+    <w:pPr>
+      <w:widowControl/>
+      <w:bidi w:val="0"/>
+      <w:spacing w:lineRule="auto" w:line="276" w:before="0" w:after="200"/>
+      <w:jc w:val="left"/>
+    </w:pPr>
     <w:rPr>
-      <w:rFonts w:ascii="Times New Roman" w:hAnsi="Times New Roman"/>
+      <w:rFonts w:ascii="Times New Roman" w:hAnsi="Times New Roman" w:eastAsia="Calibri" w:cs="" w:cstheme="minorBidi" w:eastAsiaTheme="minorHAnsi"/>
+      <w:color w:val="auto"/>
       <w:sz w:val="26"/>
+      <w:szCs w:val="22"/>
+      <w:lang w:val="en-US" w:eastAsia="en-US" w:bidi="ar-SA"/>
     </w:rPr>
   </w:style>
-  <w:style w:type="character" w:default="1" w:styleId="DefaultParagraphFont">
+  <w:style w:type="character" w:styleId="DefaultParagraphFont" w:default="1">
     <w:name w:val="Default Paragraph Font"/>
     <w:uiPriority w:val="1"/>
+    <w:semiHidden/>
+    <w:unhideWhenUsed/>
+    <w:qFormat/>
+    <w:rPr/>
+  </w:style>
+  <w:style w:type="character" w:styleId="InternetLink">
+    <w:name w:val="Internet Link"/>
+    <w:basedOn w:val="DefaultParagraphFont"/>
+    <w:uiPriority w:val="99"/>
+    <w:unhideWhenUsed/>
+    <w:rsid w:val="00017fa0"/>
+    <w:rPr>
+      <w:color w:val="0000FF" w:themeColor="hyperlink"/>
+      <w:u w:val="single"/>
+    </w:rPr>
+  </w:style>
+  <w:style w:type="character" w:styleId="Mention">
+    <w:name w:val="Mention"/>
+    <w:basedOn w:val="DefaultParagraphFont"/>
+    <w:uiPriority w:val="99"/>
+    <w:semiHidden/>
+    <w:unhideWhenUsed/>
+    <w:qFormat/>
+    <w:rsid w:val="00017fa0"/>
+    <w:rPr>
+      <w:color w:val="2B579A"/>
+      <w:shd w:fill="E6E6E6" w:val="clear"/>
+    </w:rPr>
+  </w:style>
+  <w:style w:type="paragraph" w:styleId="Heading">
+    <w:name w:val="Heading"/>
+    <w:basedOn w:val="Normal"/>
+    <w:next w:val="TextBody"/>
+    <w:qFormat/>
+    <w:pPr>
+      <w:keepNext/>
+      <w:spacing w:before="240" w:after="120"/>
+    </w:pPr>
+    <w:rPr>
+      <w:rFonts w:ascii="Liberation Sans" w:hAnsi="Liberation Sans" w:eastAsia="WenQuanYi Zen Hei Sharp" w:cs="Lohit Devanagari"/>
+      <w:sz w:val="28"/>
+      <w:szCs w:val="28"/>
+    </w:rPr>
+  </w:style>
+  <w:style w:type="paragraph" w:styleId="TextBody">
+    <w:name w:val="Text Body"/>
+    <w:basedOn w:val="Normal"/>
+    <w:pPr>
+      <w:spacing w:lineRule="auto" w:line="288" w:before="0" w:after="140"/>
+    </w:pPr>
+    <w:rPr/>
+  </w:style>
+  <w:style w:type="paragraph" w:styleId="List">
+    <w:name w:val="List"/>
+    <w:basedOn w:val="TextBody"/>
+    <w:pPr/>
+    <w:rPr>
+      <w:rFonts w:cs="Lohit Devanagari"/>
+    </w:rPr>
+  </w:style>
+  <w:style w:type="paragraph" w:styleId="Caption">
+    <w:name w:val="Caption"/>
+    <w:basedOn w:val="Normal"/>
+    <w:qFormat/>
+    <w:pPr>
+      <w:suppressLineNumbers/>
+      <w:spacing w:before="120" w:after="120"/>
+    </w:pPr>
+    <w:rPr>
+      <w:rFonts w:cs="Lohit Devanagari"/>
+      <w:i/>
+      <w:iCs/>
+      <w:sz w:val="24"/>
+      <w:szCs w:val="24"/>
+    </w:rPr>
+  </w:style>
+  <w:style w:type="paragraph" w:styleId="Index">
+    <w:name w:val="Index"/>
+    <w:basedOn w:val="Normal"/>
+    <w:qFormat/>
+    <w:pPr>
+      <w:suppressLineNumbers/>
+    </w:pPr>
+    <w:rPr>
+      <w:rFonts w:cs="Lohit Devanagari"/>
+    </w:rPr>
+  </w:style>
+  <w:style w:type="paragraph" w:styleId="ListParagraph">
+    <w:name w:val="List Paragraph"/>
+    <w:basedOn w:val="Normal"/>
+    <w:uiPriority w:val="34"/>
+    <w:qFormat/>
+    <w:rsid w:val="002e1763"/>
+    <w:pPr>
+      <w:spacing w:before="0" w:after="200"/>
+      <w:ind w:left="720" w:hanging="0"/>
+      <w:contextualSpacing/>
+    </w:pPr>
+    <w:rPr/>
+  </w:style>
+  <w:style w:type="paragraph" w:styleId="NormalWeb">
+    <w:name w:val="Normal (Web)"/>
+    <w:basedOn w:val="Normal"/>
+    <w:uiPriority w:val="99"/>
+    <w:semiHidden/>
+    <w:unhideWhenUsed/>
+    <w:qFormat/>
+    <w:rsid w:val="007b064b"/>
+    <w:pPr/>
+    <w:rPr>
+      <w:rFonts w:cs="Times New Roman"/>
+      <w:sz w:val="24"/>
+      <w:szCs w:val="24"/>
+    </w:rPr>
+  </w:style>
+  <w:style w:type="numbering" w:styleId="NoList" w:default="1">
+    <w:name w:val="No List"/>
+    <w:uiPriority w:val="99"/>
     <w:semiHidden/>
     <w:unhideWhenUsed/>
   </w:style>
@@ -1324,59 +1688,6 @@
         <w:right w:w="108" w:type="dxa"/>
       </w:tblCellMar>
     </w:tblPr>
-  </w:style>
-  <w:style w:type="numbering" w:default="1" w:styleId="NoList">
-    <w:name w:val="No List"/>
-    <w:uiPriority w:val="99"/>
-    <w:semiHidden/>
-    <w:unhideWhenUsed/>
-  </w:style>
-  <w:style w:type="paragraph" w:styleId="ListParagraph">
-    <w:name w:val="List Paragraph"/>
-    <w:basedOn w:val="Normal"/>
-    <w:uiPriority w:val="34"/>
-    <w:qFormat/>
-    <w:rsid w:val="002E1763"/>
-    <w:pPr>
-      <w:ind w:left="720"/>
-      <w:contextualSpacing/>
-    </w:pPr>
-  </w:style>
-  <w:style w:type="paragraph" w:styleId="NormalWeb">
-    <w:name w:val="Normal (Web)"/>
-    <w:basedOn w:val="Normal"/>
-    <w:uiPriority w:val="99"/>
-    <w:semiHidden/>
-    <w:unhideWhenUsed/>
-    <w:rsid w:val="007B064B"/>
-    <w:rPr>
-      <w:rFonts w:cs="Times New Roman"/>
-      <w:sz w:val="24"/>
-      <w:szCs w:val="24"/>
-    </w:rPr>
-  </w:style>
-  <w:style w:type="character" w:styleId="Hyperlink">
-    <w:name w:val="Hyperlink"/>
-    <w:basedOn w:val="DefaultParagraphFont"/>
-    <w:uiPriority w:val="99"/>
-    <w:unhideWhenUsed/>
-    <w:rsid w:val="00017FA0"/>
-    <w:rPr>
-      <w:color w:val="0000FF" w:themeColor="hyperlink"/>
-      <w:u w:val="single"/>
-    </w:rPr>
-  </w:style>
-  <w:style w:type="character" w:styleId="Mention">
-    <w:name w:val="Mention"/>
-    <w:basedOn w:val="DefaultParagraphFont"/>
-    <w:uiPriority w:val="99"/>
-    <w:semiHidden/>
-    <w:unhideWhenUsed/>
-    <w:rsid w:val="00017FA0"/>
-    <w:rPr>
-      <w:color w:val="2B579A"/>
-      <w:shd w:val="clear" w:color="auto" w:fill="E6E6E6"/>
-    </w:rPr>
   </w:style>
 </w:styles>
 </file>

</xml_diff>